<commit_message>
User's guide was added
</commit_message>
<xml_diff>
--- a/Kiselov Library User's Guide.docx
+++ b/Kiselov Library User's Guide.docx
@@ -121,8 +121,6 @@
         </w:rPr>
         <w:t xml:space="preserve">  </w:t>
       </w:r>
-      <w:bookmarkStart w:id="0" w:name="_GoBack"/>
-      <w:bookmarkEnd w:id="0"/>
     </w:p>
     <w:p>
       <w:pPr>
@@ -202,7 +200,7 @@
     </w:p>
     <w:p>
       <w:pPr>
-        <w:spacing w:after="0" w:line="240" w:lineRule="auto"/>
+        <w:spacing w:line="240" w:lineRule="auto"/>
         <w:ind w:firstLine="708"/>
         <w:jc w:val="both"/>
         <w:rPr>
@@ -219,25 +217,7 @@
           <w:szCs w:val="28"/>
           <w:lang w:val="en-US"/>
         </w:rPr>
-        <w:t xml:space="preserve">Use-Case Diagram, which follows </w:t>
-      </w:r>
-      <w:r>
-        <w:rPr>
-          <w:rFonts w:ascii="Times New Roman" w:hAnsi="Times New Roman" w:cs="Times New Roman"/>
-          <w:sz w:val="28"/>
-          <w:szCs w:val="28"/>
-          <w:lang w:val="en-US"/>
-        </w:rPr>
-        <w:t>application</w:t>
-      </w:r>
-      <w:r>
-        <w:rPr>
-          <w:rFonts w:ascii="Times New Roman" w:hAnsi="Times New Roman" w:cs="Times New Roman"/>
-          <w:sz w:val="28"/>
-          <w:szCs w:val="28"/>
-          <w:lang w:val="en-US"/>
-        </w:rPr>
-        <w:t xml:space="preserve">, contains a management scheme and functional of all roles – librarians (admin) and users. </w:t>
+        <w:t xml:space="preserve">Use-Case Diagram, which follows this letter, contains a management schema and functionality of all roles – librarians (admin) and users. </w:t>
       </w:r>
     </w:p>
     <w:p>
@@ -438,25 +418,7 @@
           <w:szCs w:val="28"/>
           <w:lang w:val="en-US"/>
         </w:rPr>
-        <w:t xml:space="preserve">Record all book’s </w:t>
-      </w:r>
-      <w:r>
-        <w:rPr>
-          <w:rFonts w:ascii="Times New Roman" w:hAnsi="Times New Roman" w:cs="Times New Roman"/>
-          <w:sz w:val="28"/>
-          <w:szCs w:val="28"/>
-          <w:lang w:val="en-US"/>
-        </w:rPr>
-        <w:t>issue</w:t>
-      </w:r>
-      <w:r>
-        <w:rPr>
-          <w:rFonts w:ascii="Times New Roman" w:hAnsi="Times New Roman" w:cs="Times New Roman"/>
-          <w:sz w:val="28"/>
-          <w:szCs w:val="28"/>
-          <w:lang w:val="en-US"/>
-        </w:rPr>
-        <w:t>s, returns and usage history;</w:t>
+        <w:t>Record all book’s issues, returns and usage history;</w:t>
       </w:r>
     </w:p>
     <w:p>
@@ -637,7 +599,16 @@
           <w:szCs w:val="28"/>
           <w:lang w:val="en-US"/>
         </w:rPr>
-        <w:t xml:space="preserve">Records to database connected with creating or deleting account, giving books away and their returning support by messages to user’s e-mail. </w:t>
+        <w:t>Database r</w:t>
+      </w:r>
+      <w:r>
+        <w:rPr>
+          <w:rFonts w:ascii="Times New Roman" w:hAnsi="Times New Roman" w:cs="Times New Roman"/>
+          <w:sz w:val="28"/>
+          <w:szCs w:val="28"/>
+          <w:lang w:val="en-US"/>
+        </w:rPr>
+        <w:t xml:space="preserve">ecords connected with creating or deleting account, giving books away and their returning support by messages to user’s e-mail. </w:t>
       </w:r>
       <w:r>
         <w:rPr>
@@ -901,7 +872,25 @@
           <w:lang w:val="en-US"/>
         </w:rPr>
         <w:lastRenderedPageBreak/>
-        <w:t xml:space="preserve">If customer makes registration as User role he could fill only three first gaps and press User. That’s enough for User’s account. But registration of Librarians requires correct password. </w:t>
+        <w:t>If customer makes registration as User role</w:t>
+      </w:r>
+      <w:r>
+        <w:rPr>
+          <w:rFonts w:ascii="Times New Roman" w:hAnsi="Times New Roman" w:cs="Times New Roman"/>
+          <w:sz w:val="28"/>
+          <w:szCs w:val="28"/>
+          <w:lang w:val="en-US"/>
+        </w:rPr>
+        <w:t xml:space="preserve"> he could fill only three first text boxes</w:t>
+      </w:r>
+      <w:r>
+        <w:rPr>
+          <w:rFonts w:ascii="Times New Roman" w:hAnsi="Times New Roman" w:cs="Times New Roman"/>
+          <w:sz w:val="28"/>
+          <w:szCs w:val="28"/>
+          <w:lang w:val="en-US"/>
+        </w:rPr>
+        <w:t xml:space="preserve"> and press User. That’s enough for User’s account. But registration of Librarians requires correct password. </w:t>
       </w:r>
     </w:p>
     <w:p>
@@ -936,7 +925,7 @@
           <w:lang w:eastAsia="uk-UA"/>
         </w:rPr>
         <w:drawing>
-          <wp:inline distT="0" distB="0" distL="0" distR="0">
+          <wp:inline distT="0" distB="0" distL="0" distR="0" wp14:anchorId="1C61FC15" wp14:editId="76107789">
             <wp:extent cx="5638800" cy="3997821"/>
             <wp:effectExtent l="0" t="0" r="0" b="3175"/>
             <wp:docPr id="4" name="Рисунок 4"/>
@@ -1005,7 +994,7 @@
           <w:lang w:eastAsia="uk-UA"/>
         </w:rPr>
         <w:drawing>
-          <wp:inline distT="0" distB="0" distL="0" distR="0">
+          <wp:inline distT="0" distB="0" distL="0" distR="0" wp14:anchorId="70C6AEAA" wp14:editId="11279F2E">
             <wp:extent cx="5781069" cy="3810000"/>
             <wp:effectExtent l="0" t="0" r="0" b="0"/>
             <wp:docPr id="5" name="Рисунок 5"/>
@@ -1240,7 +1229,7 @@
           <w:lang w:eastAsia="uk-UA"/>
         </w:rPr>
         <w:drawing>
-          <wp:inline distT="0" distB="0" distL="0" distR="0">
+          <wp:inline distT="0" distB="0" distL="0" distR="0" wp14:anchorId="38125F15" wp14:editId="33D68B63">
             <wp:extent cx="5953125" cy="5316913"/>
             <wp:effectExtent l="0" t="0" r="0" b="0"/>
             <wp:docPr id="6" name="Рисунок 6"/>
@@ -1423,7 +1412,25 @@
           <w:szCs w:val="28"/>
           <w:lang w:val="en-US"/>
         </w:rPr>
-        <w:t xml:space="preserve">Table consists of 10 rows. User could observe other just pushing buttons “Previous” or “Next”.  </w:t>
+        <w:t xml:space="preserve">Table consists of 10 rows. User could observe other just </w:t>
+      </w:r>
+      <w:r>
+        <w:rPr>
+          <w:rFonts w:ascii="Times New Roman" w:hAnsi="Times New Roman" w:cs="Times New Roman"/>
+          <w:sz w:val="28"/>
+          <w:szCs w:val="28"/>
+          <w:lang w:val="en-US"/>
+        </w:rPr>
+        <w:t xml:space="preserve">by </w:t>
+      </w:r>
+      <w:r>
+        <w:rPr>
+          <w:rFonts w:ascii="Times New Roman" w:hAnsi="Times New Roman" w:cs="Times New Roman"/>
+          <w:sz w:val="28"/>
+          <w:szCs w:val="28"/>
+          <w:lang w:val="en-US"/>
+        </w:rPr>
+        <w:t xml:space="preserve">pushing buttons “Previous” or “Next”.  </w:t>
       </w:r>
     </w:p>
     <w:p>
@@ -1459,7 +1466,7 @@
           <w:lang w:eastAsia="uk-UA"/>
         </w:rPr>
         <w:drawing>
-          <wp:inline distT="0" distB="0" distL="0" distR="0">
+          <wp:inline distT="0" distB="0" distL="0" distR="0" wp14:anchorId="48AE17E0" wp14:editId="59D6CE15">
             <wp:extent cx="5943600" cy="4669187"/>
             <wp:effectExtent l="0" t="0" r="0" b="0"/>
             <wp:docPr id="7" name="Рисунок 7"/>
@@ -1559,25 +1566,7 @@
           <w:lang w:val="en-US"/>
         </w:rPr>
         <w:lastRenderedPageBreak/>
-        <w:t xml:space="preserve">The list of </w:t>
-      </w:r>
-      <w:r>
-        <w:rPr>
-          <w:rFonts w:ascii="Times New Roman" w:hAnsi="Times New Roman" w:cs="Times New Roman"/>
-          <w:sz w:val="28"/>
-          <w:szCs w:val="28"/>
-          <w:lang w:val="en-US"/>
-        </w:rPr>
-        <w:t>available</w:t>
-      </w:r>
-      <w:r>
-        <w:rPr>
-          <w:rFonts w:ascii="Times New Roman" w:hAnsi="Times New Roman" w:cs="Times New Roman"/>
-          <w:sz w:val="28"/>
-          <w:szCs w:val="28"/>
-          <w:lang w:val="en-US"/>
-        </w:rPr>
-        <w:t xml:space="preserve"> books, which are registered in </w:t>
+        <w:t xml:space="preserve">The list of available books, which are registered in </w:t>
       </w:r>
       <w:proofErr w:type="spellStart"/>
       <w:r>
@@ -1597,70 +1586,25 @@
           <w:szCs w:val="28"/>
           <w:lang w:val="en-US"/>
         </w:rPr>
-        <w:t>,</w:t>
-      </w:r>
-      <w:r>
-        <w:rPr>
-          <w:rFonts w:ascii="Times New Roman" w:hAnsi="Times New Roman" w:cs="Times New Roman"/>
-          <w:sz w:val="28"/>
-          <w:szCs w:val="28"/>
-          <w:lang w:val="en-US"/>
-        </w:rPr>
-        <w:t xml:space="preserve"> </w:t>
-      </w:r>
-      <w:r>
-        <w:rPr>
-          <w:rFonts w:ascii="Times New Roman" w:hAnsi="Times New Roman" w:cs="Times New Roman"/>
-          <w:sz w:val="28"/>
-          <w:szCs w:val="28"/>
-          <w:lang w:val="en-US"/>
-        </w:rPr>
-        <w:t xml:space="preserve">is </w:t>
-      </w:r>
-      <w:r>
-        <w:rPr>
-          <w:rFonts w:ascii="Times New Roman" w:hAnsi="Times New Roman" w:cs="Times New Roman"/>
-          <w:sz w:val="28"/>
-          <w:szCs w:val="28"/>
-          <w:lang w:val="en-US"/>
-        </w:rPr>
-        <w:t>enable</w:t>
-      </w:r>
-      <w:r>
-        <w:rPr>
-          <w:rFonts w:ascii="Times New Roman" w:hAnsi="Times New Roman" w:cs="Times New Roman"/>
-          <w:sz w:val="28"/>
-          <w:szCs w:val="28"/>
-          <w:lang w:val="en-US"/>
-        </w:rPr>
-        <w:t>d</w:t>
-      </w:r>
-      <w:r>
-        <w:rPr>
-          <w:rFonts w:ascii="Times New Roman" w:hAnsi="Times New Roman" w:cs="Times New Roman"/>
-          <w:sz w:val="28"/>
-          <w:szCs w:val="28"/>
-          <w:lang w:val="en-US"/>
-        </w:rPr>
-        <w:t xml:space="preserve"> in option “</w:t>
-      </w:r>
-      <w:r>
-        <w:rPr>
-          <w:rFonts w:ascii="Times New Roman" w:hAnsi="Times New Roman" w:cs="Times New Roman"/>
-          <w:sz w:val="28"/>
-          <w:szCs w:val="28"/>
-          <w:lang w:val="en-US"/>
-        </w:rPr>
-        <w:t>Available</w:t>
-      </w:r>
-      <w:r>
-        <w:rPr>
-          <w:rFonts w:ascii="Times New Roman" w:hAnsi="Times New Roman" w:cs="Times New Roman"/>
-          <w:sz w:val="28"/>
-          <w:szCs w:val="28"/>
-          <w:lang w:val="en-US"/>
-        </w:rPr>
-        <w:t xml:space="preserve">”.  </w:t>
+        <w:t xml:space="preserve">, </w:t>
+      </w:r>
+      <w:r>
+        <w:rPr>
+          <w:rFonts w:ascii="Times New Roman" w:hAnsi="Times New Roman" w:cs="Times New Roman"/>
+          <w:sz w:val="28"/>
+          <w:szCs w:val="28"/>
+          <w:lang w:val="en-US"/>
+        </w:rPr>
+        <w:t>can be viewed</w:t>
+      </w:r>
+      <w:r>
+        <w:rPr>
+          <w:rFonts w:ascii="Times New Roman" w:hAnsi="Times New Roman" w:cs="Times New Roman"/>
+          <w:sz w:val="28"/>
+          <w:szCs w:val="28"/>
+          <w:lang w:val="en-US"/>
+        </w:rPr>
+        <w:t xml:space="preserve"> in option “Available”.  </w:t>
       </w:r>
     </w:p>
     <w:p>
@@ -1723,7 +1667,25 @@
           <w:szCs w:val="28"/>
           <w:lang w:val="en-US"/>
         </w:rPr>
-        <w:t xml:space="preserve">Table consists of 10 rows. User could observe other just pushing buttons “Previous” or “Next”.  </w:t>
+        <w:t xml:space="preserve">Table consists of 10 rows. User could observe other just </w:t>
+      </w:r>
+      <w:r>
+        <w:rPr>
+          <w:rFonts w:ascii="Times New Roman" w:hAnsi="Times New Roman" w:cs="Times New Roman"/>
+          <w:sz w:val="28"/>
+          <w:szCs w:val="28"/>
+          <w:lang w:val="en-US"/>
+        </w:rPr>
+        <w:t xml:space="preserve">by </w:t>
+      </w:r>
+      <w:r>
+        <w:rPr>
+          <w:rFonts w:ascii="Times New Roman" w:hAnsi="Times New Roman" w:cs="Times New Roman"/>
+          <w:sz w:val="28"/>
+          <w:szCs w:val="28"/>
+          <w:lang w:val="en-US"/>
+        </w:rPr>
+        <w:t xml:space="preserve">pushing buttons “Previous” or “Next”.  </w:t>
       </w:r>
     </w:p>
     <w:p>
@@ -1758,7 +1720,7 @@
           <w:lang w:eastAsia="uk-UA"/>
         </w:rPr>
         <w:drawing>
-          <wp:inline distT="0" distB="0" distL="0" distR="0">
+          <wp:inline distT="0" distB="0" distL="0" distR="0" wp14:anchorId="20ACD013" wp14:editId="20B73794">
             <wp:extent cx="6001082" cy="4362450"/>
             <wp:effectExtent l="0" t="0" r="0" b="0"/>
             <wp:docPr id="9" name="Рисунок 9"/>
@@ -1874,43 +1836,43 @@
           <w:lang w:val="en-US"/>
         </w:rPr>
         <w:lastRenderedPageBreak/>
-        <w:t>The list of books</w:t>
-      </w:r>
-      <w:r>
-        <w:rPr>
-          <w:rFonts w:ascii="Times New Roman" w:hAnsi="Times New Roman" w:cs="Times New Roman"/>
-          <w:sz w:val="28"/>
-          <w:szCs w:val="28"/>
-          <w:lang w:val="en-US"/>
-        </w:rPr>
-        <w:t xml:space="preserve"> which were taken by current User</w:t>
-      </w:r>
-      <w:r>
-        <w:rPr>
-          <w:rFonts w:ascii="Times New Roman" w:hAnsi="Times New Roman" w:cs="Times New Roman"/>
-          <w:sz w:val="28"/>
-          <w:szCs w:val="28"/>
-          <w:lang w:val="en-US"/>
-        </w:rPr>
-        <w:t xml:space="preserve"> is enabled in option “</w:t>
-      </w:r>
-      <w:r>
-        <w:rPr>
-          <w:rFonts w:ascii="Times New Roman" w:hAnsi="Times New Roman" w:cs="Times New Roman"/>
-          <w:sz w:val="28"/>
-          <w:szCs w:val="28"/>
-          <w:lang w:val="en-US"/>
-        </w:rPr>
-        <w:t>Taken</w:t>
-      </w:r>
-      <w:r>
-        <w:rPr>
-          <w:rFonts w:ascii="Times New Roman" w:hAnsi="Times New Roman" w:cs="Times New Roman"/>
-          <w:sz w:val="28"/>
-          <w:szCs w:val="28"/>
-          <w:lang w:val="en-US"/>
-        </w:rPr>
-        <w:t xml:space="preserve">”.  </w:t>
+        <w:t>The list of books which w</w:t>
+      </w:r>
+      <w:r>
+        <w:rPr>
+          <w:rFonts w:ascii="Times New Roman" w:hAnsi="Times New Roman" w:cs="Times New Roman"/>
+          <w:sz w:val="28"/>
+          <w:szCs w:val="28"/>
+          <w:lang w:val="en-US"/>
+        </w:rPr>
+        <w:t>ere taken by current User can be</w:t>
+      </w:r>
+      <w:r>
+        <w:rPr>
+          <w:rFonts w:ascii="Times New Roman" w:hAnsi="Times New Roman" w:cs="Times New Roman"/>
+          <w:sz w:val="28"/>
+          <w:szCs w:val="28"/>
+          <w:lang w:val="en-US"/>
+        </w:rPr>
+        <w:t xml:space="preserve"> </w:t>
+      </w:r>
+      <w:r>
+        <w:rPr>
+          <w:rFonts w:ascii="Times New Roman" w:hAnsi="Times New Roman" w:cs="Times New Roman"/>
+          <w:sz w:val="28"/>
+          <w:szCs w:val="28"/>
+          <w:lang w:val="en-US"/>
+        </w:rPr>
+        <w:t>viewed</w:t>
+      </w:r>
+      <w:r>
+        <w:rPr>
+          <w:rFonts w:ascii="Times New Roman" w:hAnsi="Times New Roman" w:cs="Times New Roman"/>
+          <w:sz w:val="28"/>
+          <w:szCs w:val="28"/>
+          <w:lang w:val="en-US"/>
+        </w:rPr>
+        <w:t xml:space="preserve"> in option “Taken”.  </w:t>
       </w:r>
     </w:p>
     <w:p>
@@ -1932,25 +1894,7 @@
           <w:szCs w:val="28"/>
           <w:lang w:val="en-US"/>
         </w:rPr>
-        <w:t xml:space="preserve">Following table contains </w:t>
-      </w:r>
-      <w:r>
-        <w:rPr>
-          <w:rFonts w:ascii="Times New Roman" w:hAnsi="Times New Roman" w:cs="Times New Roman"/>
-          <w:sz w:val="28"/>
-          <w:szCs w:val="28"/>
-          <w:lang w:val="en-US"/>
-        </w:rPr>
-        <w:t xml:space="preserve">first and last name of User, amount of his books, </w:t>
-      </w:r>
-      <w:r>
-        <w:rPr>
-          <w:rFonts w:ascii="Times New Roman" w:hAnsi="Times New Roman" w:cs="Times New Roman"/>
-          <w:sz w:val="28"/>
-          <w:szCs w:val="28"/>
-          <w:lang w:val="en-US"/>
-        </w:rPr>
-        <w:t xml:space="preserve">order number, Book ID, book’s title. </w:t>
+        <w:t xml:space="preserve">Following table contains first and last name of User, amount of his books, order number, Book ID, book’s title. </w:t>
       </w:r>
     </w:p>
     <w:p>
@@ -1986,7 +1930,7 @@
           <w:lang w:eastAsia="uk-UA"/>
         </w:rPr>
         <w:drawing>
-          <wp:inline distT="0" distB="0" distL="0" distR="0">
+          <wp:inline distT="0" distB="0" distL="0" distR="0" wp14:anchorId="2FDBF7F7" wp14:editId="24C49859">
             <wp:extent cx="5848350" cy="3495675"/>
             <wp:effectExtent l="0" t="0" r="0" b="9525"/>
             <wp:docPr id="10" name="Рисунок 10"/>
@@ -2057,7 +2001,7 @@
           <w:lang w:eastAsia="uk-UA"/>
         </w:rPr>
         <w:drawing>
-          <wp:inline distT="0" distB="0" distL="0" distR="0">
+          <wp:inline distT="0" distB="0" distL="0" distR="0" wp14:anchorId="25154B1A" wp14:editId="3CEEE3D6">
             <wp:extent cx="5915025" cy="4096788"/>
             <wp:effectExtent l="0" t="0" r="0" b="0"/>
             <wp:docPr id="11" name="Рисунок 11"/>
@@ -2148,27 +2092,79 @@
           <w:szCs w:val="28"/>
           <w:lang w:val="en-US"/>
         </w:rPr>
-        <w:t xml:space="preserve">book by its title just push button “Search”, fill gap with its title. </w:t>
-      </w:r>
-      <w:proofErr w:type="spellStart"/>
-      <w:r>
-        <w:rPr>
-          <w:rFonts w:ascii="Times New Roman" w:hAnsi="Times New Roman" w:cs="Times New Roman"/>
-          <w:sz w:val="28"/>
-          <w:szCs w:val="28"/>
-          <w:lang w:val="en-US"/>
-        </w:rPr>
-        <w:t>Than</w:t>
-      </w:r>
-      <w:proofErr w:type="spellEnd"/>
-      <w:r>
-        <w:rPr>
-          <w:rFonts w:ascii="Times New Roman" w:hAnsi="Times New Roman" w:cs="Times New Roman"/>
-          <w:sz w:val="28"/>
-          <w:szCs w:val="28"/>
-          <w:lang w:val="en-US"/>
-        </w:rPr>
-        <w:t xml:space="preserve">, you could see details about current book such as usage history, current keeper, etc.  This information is available in option “Details”. </w:t>
+        <w:t xml:space="preserve">book by its title just push button “Search”, fill </w:t>
+      </w:r>
+      <w:r>
+        <w:rPr>
+          <w:rFonts w:ascii="Times New Roman" w:hAnsi="Times New Roman" w:cs="Times New Roman"/>
+          <w:sz w:val="28"/>
+          <w:szCs w:val="28"/>
+          <w:lang w:val="en-US"/>
+        </w:rPr>
+        <w:t>text box</w:t>
+      </w:r>
+      <w:r>
+        <w:rPr>
+          <w:rFonts w:ascii="Times New Roman" w:hAnsi="Times New Roman" w:cs="Times New Roman"/>
+          <w:sz w:val="28"/>
+          <w:szCs w:val="28"/>
+          <w:lang w:val="en-US"/>
+        </w:rPr>
+        <w:t xml:space="preserve"> with its title. Th</w:t>
+      </w:r>
+      <w:r>
+        <w:rPr>
+          <w:rFonts w:ascii="Times New Roman" w:hAnsi="Times New Roman" w:cs="Times New Roman"/>
+          <w:sz w:val="28"/>
+          <w:szCs w:val="28"/>
+          <w:lang w:val="en-US"/>
+        </w:rPr>
+        <w:t>e</w:t>
+      </w:r>
+      <w:r>
+        <w:rPr>
+          <w:rFonts w:ascii="Times New Roman" w:hAnsi="Times New Roman" w:cs="Times New Roman"/>
+          <w:sz w:val="28"/>
+          <w:szCs w:val="28"/>
+          <w:lang w:val="en-US"/>
+        </w:rPr>
+        <w:t>n, you could see details about current book such as usag</w:t>
+      </w:r>
+      <w:r>
+        <w:rPr>
+          <w:rFonts w:ascii="Times New Roman" w:hAnsi="Times New Roman" w:cs="Times New Roman"/>
+          <w:sz w:val="28"/>
+          <w:szCs w:val="28"/>
+          <w:lang w:val="en-US"/>
+        </w:rPr>
+        <w:t xml:space="preserve">e history, current keeper, etc. This information is </w:t>
+      </w:r>
+      <w:r>
+        <w:rPr>
+          <w:rFonts w:ascii="Times New Roman" w:hAnsi="Times New Roman" w:cs="Times New Roman"/>
+          <w:sz w:val="28"/>
+          <w:szCs w:val="28"/>
+          <w:lang w:val="en-US"/>
+        </w:rPr>
+        <w:t>available in option “Details”</w:t>
+      </w:r>
+      <w:r>
+        <w:rPr>
+          <w:rFonts w:ascii="Times New Roman" w:hAnsi="Times New Roman" w:cs="Times New Roman"/>
+          <w:sz w:val="28"/>
+          <w:szCs w:val="28"/>
+          <w:lang w:val="en-US"/>
+        </w:rPr>
+        <w:t xml:space="preserve"> as well</w:t>
+      </w:r>
+      <w:r>
+        <w:rPr>
+          <w:rFonts w:ascii="Times New Roman" w:hAnsi="Times New Roman" w:cs="Times New Roman"/>
+          <w:sz w:val="28"/>
+          <w:szCs w:val="28"/>
+          <w:lang w:val="en-US"/>
+        </w:rPr>
+        <w:t xml:space="preserve">. </w:t>
       </w:r>
     </w:p>
     <w:p>
@@ -2215,7 +2211,7 @@
           <w:lang w:eastAsia="uk-UA"/>
         </w:rPr>
         <w:drawing>
-          <wp:inline distT="0" distB="0" distL="0" distR="0">
+          <wp:inline distT="0" distB="0" distL="0" distR="0" wp14:anchorId="433C20C8" wp14:editId="74C26EAC">
             <wp:extent cx="5943600" cy="3329354"/>
             <wp:effectExtent l="0" t="0" r="0" b="4445"/>
             <wp:docPr id="12" name="Рисунок 12"/>
@@ -2308,7 +2304,7 @@
           <w:lang w:eastAsia="uk-UA"/>
         </w:rPr>
         <w:drawing>
-          <wp:inline distT="0" distB="0" distL="0" distR="0">
+          <wp:inline distT="0" distB="0" distL="0" distR="0" wp14:anchorId="621CAA67" wp14:editId="00C21D3E">
             <wp:extent cx="5943600" cy="4020994"/>
             <wp:effectExtent l="0" t="0" r="0" b="0"/>
             <wp:docPr id="13" name="Рисунок 13"/>
@@ -2451,7 +2447,25 @@
           <w:szCs w:val="28"/>
           <w:lang w:val="en-US"/>
         </w:rPr>
-        <w:t>For logging in as Librarian Role you have to enter your mail and password (“Password”). Than push button “Librarian”.</w:t>
+        <w:t>For logging in as Librarian Role you have to enter your mail and password (“Password”). Th</w:t>
+      </w:r>
+      <w:r>
+        <w:rPr>
+          <w:rFonts w:ascii="Times New Roman" w:hAnsi="Times New Roman" w:cs="Times New Roman"/>
+          <w:sz w:val="28"/>
+          <w:szCs w:val="28"/>
+          <w:lang w:val="en-US"/>
+        </w:rPr>
+        <w:t>e</w:t>
+      </w:r>
+      <w:r>
+        <w:rPr>
+          <w:rFonts w:ascii="Times New Roman" w:hAnsi="Times New Roman" w:cs="Times New Roman"/>
+          <w:sz w:val="28"/>
+          <w:szCs w:val="28"/>
+          <w:lang w:val="en-US"/>
+        </w:rPr>
+        <w:t>n push button “Librarian”.</w:t>
       </w:r>
     </w:p>
     <w:p>
@@ -2486,7 +2500,7 @@
           <w:lang w:eastAsia="uk-UA"/>
         </w:rPr>
         <w:drawing>
-          <wp:inline distT="0" distB="0" distL="0" distR="0">
+          <wp:inline distT="0" distB="0" distL="0" distR="0" wp14:anchorId="31E8959D" wp14:editId="42C06374">
             <wp:extent cx="5816883" cy="3409950"/>
             <wp:effectExtent l="0" t="0" r="0" b="0"/>
             <wp:docPr id="14" name="Рисунок 14"/>
@@ -2742,7 +2756,7 @@
           <w:lang w:eastAsia="uk-UA"/>
         </w:rPr>
         <w:drawing>
-          <wp:inline distT="0" distB="0" distL="0" distR="0">
+          <wp:inline distT="0" distB="0" distL="0" distR="0" wp14:anchorId="69B4400D" wp14:editId="430A3253">
             <wp:extent cx="5056383" cy="3171825"/>
             <wp:effectExtent l="0" t="0" r="0" b="0"/>
             <wp:docPr id="16" name="Рисунок 16"/>
@@ -2861,7 +2875,25 @@
           <w:szCs w:val="28"/>
           <w:lang w:val="en-US"/>
         </w:rPr>
-        <w:t>Just enter books title…</w:t>
+        <w:t>Just enter book</w:t>
+      </w:r>
+      <w:r>
+        <w:rPr>
+          <w:rFonts w:ascii="Times New Roman" w:hAnsi="Times New Roman" w:cs="Times New Roman"/>
+          <w:sz w:val="28"/>
+          <w:szCs w:val="28"/>
+          <w:lang w:val="en-US"/>
+        </w:rPr>
+        <w:t>’</w:t>
+      </w:r>
+      <w:r>
+        <w:rPr>
+          <w:rFonts w:ascii="Times New Roman" w:hAnsi="Times New Roman" w:cs="Times New Roman"/>
+          <w:sz w:val="28"/>
+          <w:szCs w:val="28"/>
+          <w:lang w:val="en-US"/>
+        </w:rPr>
+        <w:t>s title…</w:t>
       </w:r>
     </w:p>
     <w:p>
@@ -2896,7 +2928,7 @@
           <w:lang w:eastAsia="uk-UA"/>
         </w:rPr>
         <w:drawing>
-          <wp:inline distT="0" distB="0" distL="0" distR="0">
+          <wp:inline distT="0" distB="0" distL="0" distR="0" wp14:anchorId="793980CD" wp14:editId="2E0F32D5">
             <wp:extent cx="5848350" cy="3903251"/>
             <wp:effectExtent l="0" t="0" r="0" b="2540"/>
             <wp:docPr id="17" name="Рисунок 17"/>
@@ -2998,7 +3030,7 @@
           <w:lang w:eastAsia="uk-UA"/>
         </w:rPr>
         <w:drawing>
-          <wp:inline distT="0" distB="0" distL="0" distR="0">
+          <wp:inline distT="0" distB="0" distL="0" distR="0" wp14:anchorId="181DE0AF" wp14:editId="4D41621B">
             <wp:extent cx="5827234" cy="3838575"/>
             <wp:effectExtent l="0" t="0" r="2540" b="0"/>
             <wp:docPr id="18" name="Рисунок 18"/>
@@ -3090,7 +3122,7 @@
           <w:lang w:eastAsia="uk-UA"/>
         </w:rPr>
         <w:drawing>
-          <wp:inline distT="0" distB="0" distL="0" distR="0">
+          <wp:inline distT="0" distB="0" distL="0" distR="0" wp14:anchorId="605D790D" wp14:editId="7CF9E05B">
             <wp:extent cx="5881287" cy="2886075"/>
             <wp:effectExtent l="0" t="0" r="5715" b="0"/>
             <wp:docPr id="20" name="Рисунок 20"/>
@@ -3230,52 +3262,25 @@
           <w:szCs w:val="28"/>
           <w:lang w:val="en-US"/>
         </w:rPr>
-        <w:t xml:space="preserve">Librarian could </w:t>
-      </w:r>
-      <w:r>
-        <w:rPr>
-          <w:rFonts w:ascii="Times New Roman" w:hAnsi="Times New Roman" w:cs="Times New Roman"/>
-          <w:sz w:val="28"/>
-          <w:szCs w:val="28"/>
-          <w:lang w:val="en-US"/>
-        </w:rPr>
-        <w:t>delete</w:t>
-      </w:r>
-      <w:r>
-        <w:rPr>
-          <w:rFonts w:ascii="Times New Roman" w:hAnsi="Times New Roman" w:cs="Times New Roman"/>
-          <w:sz w:val="28"/>
-          <w:szCs w:val="28"/>
-          <w:lang w:val="en-US"/>
-        </w:rPr>
-        <w:t xml:space="preserve"> book </w:t>
-      </w:r>
-      <w:r>
-        <w:rPr>
-          <w:rFonts w:ascii="Times New Roman" w:hAnsi="Times New Roman" w:cs="Times New Roman"/>
-          <w:sz w:val="28"/>
-          <w:szCs w:val="28"/>
-          <w:lang w:val="en-US"/>
-        </w:rPr>
-        <w:t>from</w:t>
-      </w:r>
-      <w:r>
-        <w:rPr>
-          <w:rFonts w:ascii="Times New Roman" w:hAnsi="Times New Roman" w:cs="Times New Roman"/>
-          <w:sz w:val="28"/>
-          <w:szCs w:val="28"/>
-          <w:lang w:val="en-US"/>
-        </w:rPr>
-        <w:t xml:space="preserve"> the library. Just enter books title</w:t>
-      </w:r>
-      <w:r>
-        <w:rPr>
-          <w:rFonts w:ascii="Times New Roman" w:hAnsi="Times New Roman" w:cs="Times New Roman"/>
-          <w:sz w:val="28"/>
-          <w:szCs w:val="28"/>
-          <w:lang w:val="en-US"/>
-        </w:rPr>
-        <w:t>…</w:t>
+        <w:t>Librarian could delete book from the library. Just enter book</w:t>
+      </w:r>
+      <w:r>
+        <w:rPr>
+          <w:rFonts w:ascii="Times New Roman" w:hAnsi="Times New Roman" w:cs="Times New Roman"/>
+          <w:sz w:val="28"/>
+          <w:szCs w:val="28"/>
+          <w:lang w:val="en-US"/>
+        </w:rPr>
+        <w:t>’</w:t>
+      </w:r>
+      <w:r>
+        <w:rPr>
+          <w:rFonts w:ascii="Times New Roman" w:hAnsi="Times New Roman" w:cs="Times New Roman"/>
+          <w:sz w:val="28"/>
+          <w:szCs w:val="28"/>
+          <w:lang w:val="en-US"/>
+        </w:rPr>
+        <w:t>s title…</w:t>
       </w:r>
     </w:p>
     <w:p>
@@ -3310,7 +3315,7 @@
           <w:lang w:eastAsia="uk-UA"/>
         </w:rPr>
         <w:drawing>
-          <wp:inline distT="0" distB="0" distL="0" distR="0" wp14:anchorId="4BF5D98E" wp14:editId="31A8094F">
+          <wp:inline distT="0" distB="0" distL="0" distR="0" wp14:anchorId="1920EDD6" wp14:editId="1F50D813">
             <wp:extent cx="5567779" cy="3638550"/>
             <wp:effectExtent l="0" t="0" r="0" b="0"/>
             <wp:docPr id="21" name="Рисунок 21"/>
@@ -3377,43 +3382,52 @@
           <w:szCs w:val="28"/>
           <w:lang w:val="en-US"/>
         </w:rPr>
-        <w:t xml:space="preserve">…fill information about </w:t>
-      </w:r>
-      <w:r>
-        <w:rPr>
-          <w:rFonts w:ascii="Times New Roman" w:hAnsi="Times New Roman" w:cs="Times New Roman"/>
-          <w:sz w:val="28"/>
-          <w:szCs w:val="28"/>
-          <w:lang w:val="en-US"/>
-        </w:rPr>
-        <w:t>Book ID</w:t>
-      </w:r>
-      <w:r>
-        <w:rPr>
-          <w:rFonts w:ascii="Times New Roman" w:hAnsi="Times New Roman" w:cs="Times New Roman"/>
-          <w:sz w:val="28"/>
-          <w:szCs w:val="28"/>
-          <w:lang w:val="en-US"/>
-        </w:rPr>
-        <w:t xml:space="preserve">. </w:t>
-      </w:r>
-      <w:r>
-        <w:rPr>
-          <w:rFonts w:ascii="Times New Roman" w:hAnsi="Times New Roman" w:cs="Times New Roman"/>
-          <w:sz w:val="28"/>
-          <w:szCs w:val="28"/>
-          <w:lang w:val="en-US"/>
-        </w:rPr>
-        <w:t xml:space="preserve">Choose it from the list of books with the same titles. </w:t>
-      </w:r>
-      <w:r>
-        <w:rPr>
-          <w:rFonts w:ascii="Times New Roman" w:hAnsi="Times New Roman" w:cs="Times New Roman"/>
-          <w:sz w:val="28"/>
-          <w:szCs w:val="28"/>
-          <w:lang w:val="en-US"/>
-        </w:rPr>
-        <w:t xml:space="preserve">NOTICE, that on the left side from the book title lays Book ID. On the other side – User </w:t>
+        <w:t xml:space="preserve">…fill information about Book ID. Choose it from the list of books with the same titles. </w:t>
+      </w:r>
+      <w:r>
+        <w:rPr>
+          <w:rFonts w:ascii="Times New Roman" w:hAnsi="Times New Roman" w:cs="Times New Roman"/>
+          <w:sz w:val="28"/>
+          <w:szCs w:val="28"/>
+          <w:lang w:val="en-US"/>
+        </w:rPr>
+        <w:t xml:space="preserve">NOTICE, that </w:t>
+      </w:r>
+      <w:r>
+        <w:rPr>
+          <w:rFonts w:ascii="Times New Roman" w:hAnsi="Times New Roman" w:cs="Times New Roman"/>
+          <w:sz w:val="28"/>
+          <w:szCs w:val="28"/>
+          <w:lang w:val="en-US"/>
+        </w:rPr>
+        <w:t xml:space="preserve">Book ID is displayed </w:t>
+      </w:r>
+      <w:r>
+        <w:rPr>
+          <w:rFonts w:ascii="Times New Roman" w:hAnsi="Times New Roman" w:cs="Times New Roman"/>
+          <w:sz w:val="28"/>
+          <w:szCs w:val="28"/>
+          <w:lang w:val="en-US"/>
+        </w:rPr>
+        <w:t xml:space="preserve">on the left side </w:t>
+      </w:r>
+      <w:r>
+        <w:rPr>
+          <w:rFonts w:ascii="Times New Roman" w:hAnsi="Times New Roman" w:cs="Times New Roman"/>
+          <w:sz w:val="28"/>
+          <w:szCs w:val="28"/>
+          <w:lang w:val="en-US"/>
+        </w:rPr>
+        <w:t>of</w:t>
+      </w:r>
+      <w:r>
+        <w:rPr>
+          <w:rFonts w:ascii="Times New Roman" w:hAnsi="Times New Roman" w:cs="Times New Roman"/>
+          <w:sz w:val="28"/>
+          <w:szCs w:val="28"/>
+          <w:lang w:val="en-US"/>
+        </w:rPr>
+        <w:t xml:space="preserve"> the book title. On the other side – User </w:t>
       </w:r>
       <w:proofErr w:type="gramStart"/>
       <w:r>
@@ -3433,7 +3447,88 @@
           <w:szCs w:val="28"/>
           <w:lang w:val="en-US"/>
         </w:rPr>
-        <w:t xml:space="preserve"> who is its keeper for that moment. </w:t>
+        <w:t xml:space="preserve"> who is its keeper </w:t>
+      </w:r>
+      <w:r>
+        <w:rPr>
+          <w:rFonts w:ascii="Times New Roman" w:hAnsi="Times New Roman" w:cs="Times New Roman"/>
+          <w:sz w:val="28"/>
+          <w:szCs w:val="28"/>
+          <w:lang w:val="en-US"/>
+        </w:rPr>
+        <w:t>at</w:t>
+      </w:r>
+      <w:r>
+        <w:rPr>
+          <w:rFonts w:ascii="Times New Roman" w:hAnsi="Times New Roman" w:cs="Times New Roman"/>
+          <w:sz w:val="28"/>
+          <w:szCs w:val="28"/>
+          <w:lang w:val="en-US"/>
+        </w:rPr>
+        <w:t xml:space="preserve"> th</w:t>
+      </w:r>
+      <w:r>
+        <w:rPr>
+          <w:rFonts w:ascii="Times New Roman" w:hAnsi="Times New Roman" w:cs="Times New Roman"/>
+          <w:sz w:val="28"/>
+          <w:szCs w:val="28"/>
+          <w:lang w:val="en-US"/>
+        </w:rPr>
+        <w:t>e</w:t>
+      </w:r>
+      <w:r>
+        <w:rPr>
+          <w:rFonts w:ascii="Times New Roman" w:hAnsi="Times New Roman" w:cs="Times New Roman"/>
+          <w:sz w:val="28"/>
+          <w:szCs w:val="28"/>
+          <w:lang w:val="en-US"/>
+        </w:rPr>
+        <w:t xml:space="preserve"> moment. </w:t>
+      </w:r>
+      <w:r>
+        <w:rPr>
+          <w:rFonts w:ascii="Times New Roman" w:hAnsi="Times New Roman" w:cs="Times New Roman"/>
+          <w:sz w:val="28"/>
+          <w:szCs w:val="28"/>
+          <w:lang w:val="en-US"/>
+        </w:rPr>
+        <w:t>Empty</w:t>
+      </w:r>
+      <w:r>
+        <w:rPr>
+          <w:rFonts w:ascii="Times New Roman" w:hAnsi="Times New Roman" w:cs="Times New Roman"/>
+          <w:sz w:val="28"/>
+          <w:szCs w:val="28"/>
+          <w:lang w:val="en-US"/>
+        </w:rPr>
+        <w:t xml:space="preserve"> </w:t>
+      </w:r>
+      <w:r>
+        <w:rPr>
+          <w:rFonts w:ascii="Times New Roman" w:hAnsi="Times New Roman" w:cs="Times New Roman"/>
+          <w:sz w:val="28"/>
+          <w:szCs w:val="28"/>
+          <w:lang w:val="en-US"/>
+        </w:rPr>
+        <w:t xml:space="preserve">User </w:t>
+      </w:r>
+      <w:r>
+        <w:rPr>
+          <w:rFonts w:ascii="Times New Roman" w:hAnsi="Times New Roman" w:cs="Times New Roman"/>
+          <w:sz w:val="28"/>
+          <w:szCs w:val="28"/>
+          <w:lang w:val="en-US"/>
+        </w:rPr>
+        <w:t>ID</w:t>
+      </w:r>
+      <w:r>
+        <w:rPr>
+          <w:rFonts w:ascii="Times New Roman" w:hAnsi="Times New Roman" w:cs="Times New Roman"/>
+          <w:sz w:val="28"/>
+          <w:szCs w:val="28"/>
+          <w:lang w:val="en-US"/>
+        </w:rPr>
+        <w:t xml:space="preserve"> (</w:t>
       </w:r>
       <w:proofErr w:type="spellStart"/>
       <w:r>
@@ -3443,7 +3538,7 @@
           <w:szCs w:val="28"/>
           <w:lang w:val="en-US"/>
         </w:rPr>
-        <w:t>Nullable</w:t>
+        <w:t>Guid</w:t>
       </w:r>
       <w:proofErr w:type="spellEnd"/>
       <w:r>
@@ -3453,7 +3548,16 @@
           <w:szCs w:val="28"/>
           <w:lang w:val="en-US"/>
         </w:rPr>
-        <w:t xml:space="preserve"> ID means that book has no keeper. It is available for readers. </w:t>
+        <w:t xml:space="preserve"> Empty)</w:t>
+      </w:r>
+      <w:r>
+        <w:rPr>
+          <w:rFonts w:ascii="Times New Roman" w:hAnsi="Times New Roman" w:cs="Times New Roman"/>
+          <w:sz w:val="28"/>
+          <w:szCs w:val="28"/>
+          <w:lang w:val="en-US"/>
+        </w:rPr>
+        <w:t xml:space="preserve"> means that book has no keeper. It is available for readers. </w:t>
       </w:r>
     </w:p>
     <w:p>
@@ -3488,7 +3592,7 @@
           <w:lang w:eastAsia="uk-UA"/>
         </w:rPr>
         <w:drawing>
-          <wp:inline distT="0" distB="0" distL="0" distR="0">
+          <wp:inline distT="0" distB="0" distL="0" distR="0" wp14:anchorId="7B7E269E" wp14:editId="319C73CF">
             <wp:extent cx="6115050" cy="3686175"/>
             <wp:effectExtent l="0" t="0" r="0" b="9525"/>
             <wp:docPr id="22" name="Рисунок 22"/>
@@ -3558,43 +3662,7 @@
           <w:lang w:val="en-US"/>
         </w:rPr>
         <w:lastRenderedPageBreak/>
-        <w:t xml:space="preserve">Such message is the sign that book was successfully </w:t>
-      </w:r>
-      <w:r>
-        <w:rPr>
-          <w:rFonts w:ascii="Times New Roman" w:hAnsi="Times New Roman" w:cs="Times New Roman"/>
-          <w:sz w:val="28"/>
-          <w:szCs w:val="28"/>
-          <w:lang w:val="en-US"/>
-        </w:rPr>
-        <w:t>deleted</w:t>
-      </w:r>
-      <w:r>
-        <w:rPr>
-          <w:rFonts w:ascii="Times New Roman" w:hAnsi="Times New Roman" w:cs="Times New Roman"/>
-          <w:sz w:val="28"/>
-          <w:szCs w:val="28"/>
-          <w:lang w:val="en-US"/>
-        </w:rPr>
-        <w:t xml:space="preserve"> </w:t>
-      </w:r>
-      <w:r>
-        <w:rPr>
-          <w:rFonts w:ascii="Times New Roman" w:hAnsi="Times New Roman" w:cs="Times New Roman"/>
-          <w:sz w:val="28"/>
-          <w:szCs w:val="28"/>
-          <w:lang w:val="en-US"/>
-        </w:rPr>
-        <w:t>from</w:t>
-      </w:r>
-      <w:r>
-        <w:rPr>
-          <w:rFonts w:ascii="Times New Roman" w:hAnsi="Times New Roman" w:cs="Times New Roman"/>
-          <w:sz w:val="28"/>
-          <w:szCs w:val="28"/>
-          <w:lang w:val="en-US"/>
-        </w:rPr>
-        <w:t xml:space="preserve"> library database.</w:t>
+        <w:t>Such message is the sign that book was successfully deleted from library database.</w:t>
       </w:r>
     </w:p>
     <w:p>
@@ -3632,7 +3700,7 @@
           <w:lang w:eastAsia="uk-UA"/>
         </w:rPr>
         <w:drawing>
-          <wp:inline distT="0" distB="0" distL="0" distR="0">
+          <wp:inline distT="0" distB="0" distL="0" distR="0" wp14:anchorId="5A13A224" wp14:editId="3E402608">
             <wp:extent cx="5962650" cy="3905250"/>
             <wp:effectExtent l="0" t="0" r="0" b="0"/>
             <wp:docPr id="23" name="Рисунок 23"/>
@@ -3795,52 +3863,7 @@
           <w:szCs w:val="28"/>
           <w:lang w:val="en-US"/>
         </w:rPr>
-        <w:t xml:space="preserve">Librarian could </w:t>
-      </w:r>
-      <w:r>
-        <w:rPr>
-          <w:rFonts w:ascii="Times New Roman" w:hAnsi="Times New Roman" w:cs="Times New Roman"/>
-          <w:sz w:val="28"/>
-          <w:szCs w:val="28"/>
-          <w:lang w:val="en-US"/>
-        </w:rPr>
-        <w:t>give</w:t>
-      </w:r>
-      <w:r>
-        <w:rPr>
-          <w:rFonts w:ascii="Times New Roman" w:hAnsi="Times New Roman" w:cs="Times New Roman"/>
-          <w:sz w:val="28"/>
-          <w:szCs w:val="28"/>
-          <w:lang w:val="en-US"/>
-        </w:rPr>
-        <w:t xml:space="preserve"> book </w:t>
-      </w:r>
-      <w:r>
-        <w:rPr>
-          <w:rFonts w:ascii="Times New Roman" w:hAnsi="Times New Roman" w:cs="Times New Roman"/>
-          <w:sz w:val="28"/>
-          <w:szCs w:val="28"/>
-          <w:lang w:val="en-US"/>
-        </w:rPr>
-        <w:t xml:space="preserve">away </w:t>
-      </w:r>
-      <w:r>
-        <w:rPr>
-          <w:rFonts w:ascii="Times New Roman" w:hAnsi="Times New Roman" w:cs="Times New Roman"/>
-          <w:sz w:val="28"/>
-          <w:szCs w:val="28"/>
-          <w:lang w:val="en-US"/>
-        </w:rPr>
-        <w:t xml:space="preserve">from the library. Just </w:t>
-      </w:r>
-      <w:r>
-        <w:rPr>
-          <w:rFonts w:ascii="Times New Roman" w:hAnsi="Times New Roman" w:cs="Times New Roman"/>
-          <w:sz w:val="28"/>
-          <w:szCs w:val="28"/>
-          <w:lang w:val="en-US"/>
-        </w:rPr>
-        <w:t>push “Give” button…</w:t>
+        <w:t>Librarian could give book away from the library. Just push “Give” button…</w:t>
       </w:r>
     </w:p>
     <w:p>
@@ -3878,7 +3901,7 @@
           <w:lang w:eastAsia="uk-UA"/>
         </w:rPr>
         <w:drawing>
-          <wp:inline distT="0" distB="0" distL="0" distR="0">
+          <wp:inline distT="0" distB="0" distL="0" distR="0" wp14:anchorId="3DFFCA69" wp14:editId="1904FF41">
             <wp:extent cx="6088380" cy="3238500"/>
             <wp:effectExtent l="0" t="0" r="7620" b="0"/>
             <wp:docPr id="24" name="Рисунок 24"/>
@@ -3963,7 +3986,25 @@
           <w:szCs w:val="28"/>
           <w:lang w:val="en-US"/>
         </w:rPr>
-        <w:t xml:space="preserve"> books title…</w:t>
+        <w:t xml:space="preserve"> book</w:t>
+      </w:r>
+      <w:r>
+        <w:rPr>
+          <w:rFonts w:ascii="Times New Roman" w:hAnsi="Times New Roman" w:cs="Times New Roman"/>
+          <w:sz w:val="28"/>
+          <w:szCs w:val="28"/>
+          <w:lang w:val="en-US"/>
+        </w:rPr>
+        <w:t>’</w:t>
+      </w:r>
+      <w:r>
+        <w:rPr>
+          <w:rFonts w:ascii="Times New Roman" w:hAnsi="Times New Roman" w:cs="Times New Roman"/>
+          <w:sz w:val="28"/>
+          <w:szCs w:val="28"/>
+          <w:lang w:val="en-US"/>
+        </w:rPr>
+        <w:t>s title…</w:t>
       </w:r>
     </w:p>
     <w:p>
@@ -4001,7 +4042,7 @@
           <w:lang w:eastAsia="uk-UA"/>
         </w:rPr>
         <w:drawing>
-          <wp:inline distT="0" distB="0" distL="0" distR="0">
+          <wp:inline distT="0" distB="0" distL="0" distR="0" wp14:anchorId="6FC123AC" wp14:editId="5F826D20">
             <wp:extent cx="5835385" cy="3819525"/>
             <wp:effectExtent l="0" t="0" r="0" b="0"/>
             <wp:docPr id="25" name="Рисунок 25"/>
@@ -4106,25 +4147,7 @@
           <w:lang w:val="en-US"/>
         </w:rPr>
         <w:lastRenderedPageBreak/>
-        <w:t xml:space="preserve">…fill information about Book ID. Choose it from the list of books with the same titles. </w:t>
-      </w:r>
-      <w:r>
-        <w:rPr>
-          <w:rFonts w:ascii="Times New Roman" w:hAnsi="Times New Roman" w:cs="Times New Roman"/>
-          <w:sz w:val="28"/>
-          <w:szCs w:val="28"/>
-          <w:lang w:val="en-US"/>
-        </w:rPr>
-        <w:t xml:space="preserve">And fill gap with current user email. </w:t>
-      </w:r>
-      <w:r>
-        <w:rPr>
-          <w:rFonts w:ascii="Times New Roman" w:hAnsi="Times New Roman" w:cs="Times New Roman"/>
-          <w:sz w:val="28"/>
-          <w:szCs w:val="28"/>
-          <w:lang w:val="en-US"/>
-        </w:rPr>
-        <w:t xml:space="preserve">NOTICE, that on the left side from the book title lays Book ID. On the other side – User </w:t>
+        <w:t xml:space="preserve">…fill information about Book ID. Choose it from the list of books with the same titles. NOTICE, that Book ID is displayed on the left side of the book title. On the other side – User </w:t>
       </w:r>
       <w:proofErr w:type="gramStart"/>
       <w:r>
@@ -4144,7 +4167,7 @@
           <w:szCs w:val="28"/>
           <w:lang w:val="en-US"/>
         </w:rPr>
-        <w:t xml:space="preserve"> who is its keeper for that moment. </w:t>
+        <w:t xml:space="preserve"> who is its keeper at the moment. Empty User ID (</w:t>
       </w:r>
       <w:proofErr w:type="spellStart"/>
       <w:r>
@@ -4154,7 +4177,7 @@
           <w:szCs w:val="28"/>
           <w:lang w:val="en-US"/>
         </w:rPr>
-        <w:t>Nullable</w:t>
+        <w:t>Guid</w:t>
       </w:r>
       <w:proofErr w:type="spellEnd"/>
       <w:r>
@@ -4164,7 +4187,16 @@
           <w:szCs w:val="28"/>
           <w:lang w:val="en-US"/>
         </w:rPr>
-        <w:t xml:space="preserve"> ID means that book has no keeper. It is available for readers. </w:t>
+        <w:t xml:space="preserve"> Empty) means that book has no keeper. It is available for readers.</w:t>
+      </w:r>
+      <w:r>
+        <w:rPr>
+          <w:rFonts w:ascii="Times New Roman" w:hAnsi="Times New Roman" w:cs="Times New Roman"/>
+          <w:sz w:val="28"/>
+          <w:szCs w:val="28"/>
+          <w:lang w:val="en-US"/>
+        </w:rPr>
+        <w:t xml:space="preserve"> </w:t>
       </w:r>
     </w:p>
     <w:p>
@@ -4202,7 +4234,7 @@
           <w:lang w:eastAsia="uk-UA"/>
         </w:rPr>
         <w:drawing>
-          <wp:inline distT="0" distB="0" distL="0" distR="0">
+          <wp:inline distT="0" distB="0" distL="0" distR="0" wp14:anchorId="421E0B06" wp14:editId="1599CA7C">
             <wp:extent cx="6143625" cy="3752850"/>
             <wp:effectExtent l="0" t="0" r="9525" b="0"/>
             <wp:docPr id="26" name="Рисунок 26"/>
@@ -4271,70 +4303,52 @@
           <w:szCs w:val="28"/>
           <w:lang w:val="en-US"/>
         </w:rPr>
-        <w:t xml:space="preserve">Such message is the sign that book was successfully </w:t>
-      </w:r>
-      <w:r>
-        <w:rPr>
-          <w:rFonts w:ascii="Times New Roman" w:hAnsi="Times New Roman" w:cs="Times New Roman"/>
-          <w:sz w:val="28"/>
-          <w:szCs w:val="28"/>
-          <w:lang w:val="en-US"/>
-        </w:rPr>
-        <w:t>given</w:t>
-      </w:r>
-      <w:r>
-        <w:rPr>
-          <w:rFonts w:ascii="Times New Roman" w:hAnsi="Times New Roman" w:cs="Times New Roman"/>
-          <w:sz w:val="28"/>
-          <w:szCs w:val="28"/>
-          <w:lang w:val="en-US"/>
-        </w:rPr>
-        <w:t xml:space="preserve"> </w:t>
-      </w:r>
-      <w:r>
-        <w:rPr>
-          <w:rFonts w:ascii="Times New Roman" w:hAnsi="Times New Roman" w:cs="Times New Roman"/>
-          <w:sz w:val="28"/>
-          <w:szCs w:val="28"/>
-          <w:lang w:val="en-US"/>
-        </w:rPr>
-        <w:t xml:space="preserve">away </w:t>
-      </w:r>
-      <w:r>
-        <w:rPr>
-          <w:rFonts w:ascii="Times New Roman" w:hAnsi="Times New Roman" w:cs="Times New Roman"/>
-          <w:sz w:val="28"/>
-          <w:szCs w:val="28"/>
-          <w:lang w:val="en-US"/>
-        </w:rPr>
-        <w:t xml:space="preserve">from library </w:t>
-      </w:r>
-      <w:r>
-        <w:rPr>
-          <w:rFonts w:ascii="Times New Roman" w:hAnsi="Times New Roman" w:cs="Times New Roman"/>
-          <w:sz w:val="28"/>
-          <w:szCs w:val="28"/>
-          <w:lang w:val="en-US"/>
-        </w:rPr>
-        <w:t>to current user – customer</w:t>
-      </w:r>
-      <w:r>
-        <w:rPr>
-          <w:rFonts w:ascii="Times New Roman" w:hAnsi="Times New Roman" w:cs="Times New Roman"/>
-          <w:sz w:val="28"/>
-          <w:szCs w:val="28"/>
-          <w:lang w:val="en-US"/>
-        </w:rPr>
-        <w:t xml:space="preserve">, </w:t>
-      </w:r>
-      <w:r>
-        <w:rPr>
-          <w:rFonts w:ascii="Times New Roman" w:hAnsi="Times New Roman" w:cs="Times New Roman"/>
-          <w:sz w:val="28"/>
-          <w:szCs w:val="28"/>
-          <w:lang w:val="en-US"/>
-        </w:rPr>
-        <w:t xml:space="preserve">and system send special message to users e-mail (asynchronously).  </w:t>
+        <w:t>Such message is the sign that book was successfully given away from library to current user – customer</w:t>
+      </w:r>
+      <w:r>
+        <w:rPr>
+          <w:rFonts w:ascii="Times New Roman" w:hAnsi="Times New Roman" w:cs="Times New Roman"/>
+          <w:sz w:val="28"/>
+          <w:szCs w:val="28"/>
+          <w:lang w:val="en-US"/>
+        </w:rPr>
+        <w:t xml:space="preserve">, and system </w:t>
+      </w:r>
+      <w:r>
+        <w:rPr>
+          <w:rFonts w:ascii="Times New Roman" w:hAnsi="Times New Roman" w:cs="Times New Roman"/>
+          <w:sz w:val="28"/>
+          <w:szCs w:val="28"/>
+          <w:lang w:val="en-US"/>
+        </w:rPr>
+        <w:t xml:space="preserve">has already </w:t>
+      </w:r>
+      <w:r>
+        <w:rPr>
+          <w:rFonts w:ascii="Times New Roman" w:hAnsi="Times New Roman" w:cs="Times New Roman"/>
+          <w:sz w:val="28"/>
+          <w:szCs w:val="28"/>
+          <w:lang w:val="en-US"/>
+        </w:rPr>
+        <w:t>send special message to user</w:t>
+      </w:r>
+      <w:r>
+        <w:rPr>
+          <w:rFonts w:ascii="Times New Roman" w:hAnsi="Times New Roman" w:cs="Times New Roman"/>
+          <w:sz w:val="28"/>
+          <w:szCs w:val="28"/>
+          <w:lang w:val="en-US"/>
+        </w:rPr>
+        <w:t>’</w:t>
+      </w:r>
+      <w:r>
+        <w:rPr>
+          <w:rFonts w:ascii="Times New Roman" w:hAnsi="Times New Roman" w:cs="Times New Roman"/>
+          <w:sz w:val="28"/>
+          <w:szCs w:val="28"/>
+          <w:lang w:val="en-US"/>
+        </w:rPr>
+        <w:t xml:space="preserve">s e-mail (asynchronously).  </w:t>
       </w:r>
     </w:p>
     <w:p>
@@ -4372,7 +4386,7 @@
           <w:lang w:eastAsia="uk-UA"/>
         </w:rPr>
         <w:drawing>
-          <wp:inline distT="0" distB="0" distL="0" distR="0">
+          <wp:inline distT="0" distB="0" distL="0" distR="0" wp14:anchorId="47F9C0B4" wp14:editId="53628212">
             <wp:extent cx="5899626" cy="2819400"/>
             <wp:effectExtent l="0" t="0" r="6350" b="0"/>
             <wp:docPr id="27" name="Рисунок 27"/>
@@ -4537,7 +4551,7 @@
           <w:szCs w:val="28"/>
           <w:lang w:val="en-US"/>
         </w:rPr>
-        <w:t>return</w:t>
+        <w:t>get</w:t>
       </w:r>
       <w:r>
         <w:rPr>
@@ -4555,70 +4569,34 @@
           <w:szCs w:val="28"/>
           <w:lang w:val="en-US"/>
         </w:rPr>
-        <w:t xml:space="preserve">book </w:t>
-      </w:r>
-      <w:r>
-        <w:rPr>
-          <w:rFonts w:ascii="Times New Roman" w:hAnsi="Times New Roman" w:cs="Times New Roman"/>
-          <w:sz w:val="28"/>
-          <w:szCs w:val="28"/>
-          <w:lang w:val="en-US"/>
-        </w:rPr>
-        <w:t xml:space="preserve">from </w:t>
-      </w:r>
-      <w:r>
-        <w:rPr>
-          <w:rFonts w:ascii="Times New Roman" w:hAnsi="Times New Roman" w:cs="Times New Roman"/>
-          <w:sz w:val="28"/>
-          <w:szCs w:val="28"/>
-          <w:lang w:val="en-US"/>
-        </w:rPr>
-        <w:t xml:space="preserve">customer to </w:t>
-      </w:r>
-      <w:r>
-        <w:rPr>
-          <w:rFonts w:ascii="Times New Roman" w:hAnsi="Times New Roman" w:cs="Times New Roman"/>
-          <w:sz w:val="28"/>
-          <w:szCs w:val="28"/>
-          <w:lang w:val="en-US"/>
-        </w:rPr>
-        <w:t>the library. Just push “</w:t>
-      </w:r>
-      <w:r>
-        <w:rPr>
-          <w:rFonts w:ascii="Times New Roman" w:hAnsi="Times New Roman" w:cs="Times New Roman"/>
-          <w:sz w:val="28"/>
-          <w:szCs w:val="28"/>
-          <w:lang w:val="en-US"/>
-        </w:rPr>
-        <w:t>Return</w:t>
-      </w:r>
-      <w:r>
-        <w:rPr>
-          <w:rFonts w:ascii="Times New Roman" w:hAnsi="Times New Roman" w:cs="Times New Roman"/>
-          <w:sz w:val="28"/>
-          <w:szCs w:val="28"/>
-          <w:lang w:val="en-US"/>
-        </w:rPr>
-        <w:t>” button</w:t>
-      </w:r>
-      <w:r>
-        <w:rPr>
-          <w:rFonts w:ascii="Times New Roman" w:hAnsi="Times New Roman" w:cs="Times New Roman"/>
-          <w:sz w:val="28"/>
-          <w:szCs w:val="28"/>
-          <w:lang w:val="en-US"/>
-        </w:rPr>
-        <w:t xml:space="preserve">, </w:t>
-      </w:r>
-      <w:r>
-        <w:rPr>
-          <w:rFonts w:ascii="Times New Roman" w:hAnsi="Times New Roman" w:cs="Times New Roman"/>
-          <w:sz w:val="28"/>
-          <w:szCs w:val="28"/>
-          <w:lang w:val="en-US"/>
-        </w:rPr>
-        <w:t>enter books title…</w:t>
+        <w:t xml:space="preserve">back </w:t>
+      </w:r>
+      <w:r>
+        <w:rPr>
+          <w:rFonts w:ascii="Times New Roman" w:hAnsi="Times New Roman" w:cs="Times New Roman"/>
+          <w:sz w:val="28"/>
+          <w:szCs w:val="28"/>
+          <w:lang w:val="en-US"/>
+        </w:rPr>
+        <w:t>book from customer to the library. Just push “Return” button, enter book</w:t>
+      </w:r>
+      <w:r>
+        <w:rPr>
+          <w:rFonts w:ascii="Times New Roman" w:hAnsi="Times New Roman" w:cs="Times New Roman"/>
+          <w:sz w:val="28"/>
+          <w:szCs w:val="28"/>
+          <w:lang w:val="en-US"/>
+        </w:rPr>
+        <w:t>’</w:t>
+      </w:r>
+      <w:r>
+        <w:rPr>
+          <w:rFonts w:ascii="Times New Roman" w:hAnsi="Times New Roman" w:cs="Times New Roman"/>
+          <w:sz w:val="28"/>
+          <w:szCs w:val="28"/>
+          <w:lang w:val="en-US"/>
+        </w:rPr>
+        <w:t>s title…</w:t>
       </w:r>
     </w:p>
     <w:p>
@@ -4656,7 +4634,7 @@
           <w:lang w:eastAsia="uk-UA"/>
         </w:rPr>
         <w:drawing>
-          <wp:inline distT="0" distB="0" distL="0" distR="0">
+          <wp:inline distT="0" distB="0" distL="0" distR="0" wp14:anchorId="0524CDBA" wp14:editId="6FF4FC3C">
             <wp:extent cx="5950242" cy="3752850"/>
             <wp:effectExtent l="0" t="0" r="0" b="0"/>
             <wp:docPr id="28" name="Рисунок 28"/>
@@ -4723,16 +4701,43 @@
           <w:szCs w:val="28"/>
           <w:lang w:val="en-US"/>
         </w:rPr>
-        <w:t>…fill information about Book ID. Choose it from the list of books with the same titles. And fill gap with current user email.</w:t>
-      </w:r>
-      <w:r>
-        <w:rPr>
-          <w:rFonts w:ascii="Times New Roman" w:hAnsi="Times New Roman" w:cs="Times New Roman"/>
-          <w:sz w:val="28"/>
-          <w:szCs w:val="28"/>
-          <w:lang w:val="en-US"/>
-        </w:rPr>
-        <w:t xml:space="preserve"> </w:t>
+        <w:t xml:space="preserve">…fill information about Book ID. Choose it from the list of books with the same titles. And fill </w:t>
+      </w:r>
+      <w:r>
+        <w:rPr>
+          <w:rFonts w:ascii="Times New Roman" w:hAnsi="Times New Roman" w:cs="Times New Roman"/>
+          <w:sz w:val="28"/>
+          <w:szCs w:val="28"/>
+          <w:lang w:val="en-US"/>
+        </w:rPr>
+        <w:t>text box</w:t>
+      </w:r>
+      <w:r>
+        <w:rPr>
+          <w:rFonts w:ascii="Times New Roman" w:hAnsi="Times New Roman" w:cs="Times New Roman"/>
+          <w:sz w:val="28"/>
+          <w:szCs w:val="28"/>
+          <w:lang w:val="en-US"/>
+        </w:rPr>
+        <w:t xml:space="preserve"> with current user</w:t>
+      </w:r>
+      <w:r>
+        <w:rPr>
+          <w:rFonts w:ascii="Times New Roman" w:hAnsi="Times New Roman" w:cs="Times New Roman"/>
+          <w:sz w:val="28"/>
+          <w:szCs w:val="28"/>
+          <w:lang w:val="en-US"/>
+        </w:rPr>
+        <w:t>’s</w:t>
+      </w:r>
+      <w:r>
+        <w:rPr>
+          <w:rFonts w:ascii="Times New Roman" w:hAnsi="Times New Roman" w:cs="Times New Roman"/>
+          <w:sz w:val="28"/>
+          <w:szCs w:val="28"/>
+          <w:lang w:val="en-US"/>
+        </w:rPr>
+        <w:t xml:space="preserve"> email. </w:t>
       </w:r>
     </w:p>
     <w:p>
@@ -4840,52 +4845,43 @@
           <w:lang w:val="en-US"/>
         </w:rPr>
         <w:lastRenderedPageBreak/>
-        <w:t xml:space="preserve">Such message is the sign that book was successfully </w:t>
-      </w:r>
-      <w:r>
-        <w:rPr>
-          <w:rFonts w:ascii="Times New Roman" w:hAnsi="Times New Roman" w:cs="Times New Roman"/>
-          <w:sz w:val="28"/>
-          <w:szCs w:val="28"/>
-          <w:lang w:val="en-US"/>
-        </w:rPr>
-        <w:t>returned to</w:t>
-      </w:r>
-      <w:r>
-        <w:rPr>
-          <w:rFonts w:ascii="Times New Roman" w:hAnsi="Times New Roman" w:cs="Times New Roman"/>
-          <w:sz w:val="28"/>
-          <w:szCs w:val="28"/>
-          <w:lang w:val="en-US"/>
-        </w:rPr>
-        <w:t xml:space="preserve"> </w:t>
-      </w:r>
-      <w:r>
-        <w:rPr>
-          <w:rFonts w:ascii="Times New Roman" w:hAnsi="Times New Roman" w:cs="Times New Roman"/>
-          <w:sz w:val="28"/>
-          <w:szCs w:val="28"/>
-          <w:lang w:val="en-US"/>
-        </w:rPr>
-        <w:t xml:space="preserve">library and system send </w:t>
-      </w:r>
-      <w:r>
-        <w:rPr>
-          <w:rFonts w:ascii="Times New Roman" w:hAnsi="Times New Roman" w:cs="Times New Roman"/>
-          <w:sz w:val="28"/>
-          <w:szCs w:val="28"/>
-          <w:lang w:val="en-US"/>
-        </w:rPr>
-        <w:t xml:space="preserve">special </w:t>
-      </w:r>
-      <w:r>
-        <w:rPr>
-          <w:rFonts w:ascii="Times New Roman" w:hAnsi="Times New Roman" w:cs="Times New Roman"/>
-          <w:sz w:val="28"/>
-          <w:szCs w:val="28"/>
-          <w:lang w:val="en-US"/>
-        </w:rPr>
-        <w:t xml:space="preserve">message to users e-mail (asynchronously).  </w:t>
+        <w:t xml:space="preserve">Such message is the sign that book was successfully returned to library and system </w:t>
+      </w:r>
+      <w:r>
+        <w:rPr>
+          <w:rFonts w:ascii="Times New Roman" w:hAnsi="Times New Roman" w:cs="Times New Roman"/>
+          <w:sz w:val="28"/>
+          <w:szCs w:val="28"/>
+          <w:lang w:val="en-US"/>
+        </w:rPr>
+        <w:t xml:space="preserve">has </w:t>
+      </w:r>
+      <w:r>
+        <w:rPr>
+          <w:rFonts w:ascii="Times New Roman" w:hAnsi="Times New Roman" w:cs="Times New Roman"/>
+          <w:sz w:val="28"/>
+          <w:szCs w:val="28"/>
+          <w:lang w:val="en-US"/>
+        </w:rPr>
+        <w:t>send special message to user</w:t>
+      </w:r>
+      <w:r>
+        <w:rPr>
+          <w:rFonts w:ascii="Times New Roman" w:hAnsi="Times New Roman" w:cs="Times New Roman"/>
+          <w:sz w:val="28"/>
+          <w:szCs w:val="28"/>
+          <w:lang w:val="en-US"/>
+        </w:rPr>
+        <w:t>’</w:t>
+      </w:r>
+      <w:r>
+        <w:rPr>
+          <w:rFonts w:ascii="Times New Roman" w:hAnsi="Times New Roman" w:cs="Times New Roman"/>
+          <w:sz w:val="28"/>
+          <w:szCs w:val="28"/>
+          <w:lang w:val="en-US"/>
+        </w:rPr>
+        <w:t xml:space="preserve">s e-mail (asynchronously).  </w:t>
       </w:r>
     </w:p>
     <w:p>
@@ -5044,52 +5040,7 @@
           <w:szCs w:val="28"/>
           <w:lang w:val="en-US"/>
         </w:rPr>
-        <w:t xml:space="preserve">Librarian could </w:t>
-      </w:r>
-      <w:r>
-        <w:rPr>
-          <w:rFonts w:ascii="Times New Roman" w:hAnsi="Times New Roman" w:cs="Times New Roman"/>
-          <w:sz w:val="28"/>
-          <w:szCs w:val="28"/>
-          <w:lang w:val="en-US"/>
-        </w:rPr>
-        <w:t>delete current user from</w:t>
-      </w:r>
-      <w:r>
-        <w:rPr>
-          <w:rFonts w:ascii="Times New Roman" w:hAnsi="Times New Roman" w:cs="Times New Roman"/>
-          <w:sz w:val="28"/>
-          <w:szCs w:val="28"/>
-          <w:lang w:val="en-US"/>
-        </w:rPr>
-        <w:t xml:space="preserve"> the library. Just push “</w:t>
-      </w:r>
-      <w:r>
-        <w:rPr>
-          <w:rFonts w:ascii="Times New Roman" w:hAnsi="Times New Roman" w:cs="Times New Roman"/>
-          <w:sz w:val="28"/>
-          <w:szCs w:val="28"/>
-          <w:lang w:val="en-US"/>
-        </w:rPr>
-        <w:t>Expel</w:t>
-      </w:r>
-      <w:r>
-        <w:rPr>
-          <w:rFonts w:ascii="Times New Roman" w:hAnsi="Times New Roman" w:cs="Times New Roman"/>
-          <w:sz w:val="28"/>
-          <w:szCs w:val="28"/>
-          <w:lang w:val="en-US"/>
-        </w:rPr>
-        <w:t xml:space="preserve">” button, enter </w:t>
-      </w:r>
-      <w:r>
-        <w:rPr>
-          <w:rFonts w:ascii="Times New Roman" w:hAnsi="Times New Roman" w:cs="Times New Roman"/>
-          <w:sz w:val="28"/>
-          <w:szCs w:val="28"/>
-          <w:lang w:val="en-US"/>
-        </w:rPr>
-        <w:t xml:space="preserve">user’s e-mail. </w:t>
+        <w:t xml:space="preserve">Librarian could delete current user from the library. Just push “Expel” button, enter user’s e-mail. </w:t>
       </w:r>
     </w:p>
     <w:p>
@@ -5292,7 +5243,19 @@
             <w:szCs w:val="28"/>
             <w:lang w:val="en-US"/>
           </w:rPr>
-          <w:t>dp.prk.kiselov@gmail.com</w:t>
+          <w:t>dp.pr</w:t>
+        </w:r>
+        <w:bookmarkStart w:id="0" w:name="_GoBack"/>
+        <w:bookmarkEnd w:id="0"/>
+        <w:r>
+          <w:rPr>
+            <w:rStyle w:val="a3"/>
+            <w:rFonts w:ascii="Times New Roman" w:hAnsi="Times New Roman" w:cs="Times New Roman"/>
+            <w:sz w:val="28"/>
+            <w:szCs w:val="28"/>
+            <w:lang w:val="en-US"/>
+          </w:rPr>
+          <w:t>k.kiselov@gmail.com</w:t>
         </w:r>
       </w:hyperlink>
       <w:r>
@@ -5376,6 +5339,7 @@
         <w:docPartUnique/>
       </w:docPartObj>
     </w:sdtPr>
+    <w:sdtEndPr/>
     <w:sdtContent>
       <w:p>
         <w:pPr>
@@ -5396,7 +5360,7 @@
             <w:noProof/>
             <w:lang w:val="ru-RU"/>
           </w:rPr>
-          <w:t>1</w:t>
+          <w:t>17</w:t>
         </w:r>
         <w:r>
           <w:fldChar w:fldCharType="end"/>

</xml_diff>